<commit_message>
Document Lastenheft version 1.1 for release
</commit_message>
<xml_diff>
--- a/doc/180412_matl_Lastenheft_Gonzalez_Huerzeler_V1.1.docx
+++ b/doc/180412_matl_Lastenheft_Gonzalez_Huerzeler_V1.1.docx
@@ -9,8 +9,6 @@
           <w:rFonts w:cs="Arial"/>
         </w:rPr>
       </w:pPr>
-      <w:bookmarkStart w:id="0" w:name="_GoBack"/>
-      <w:bookmarkEnd w:id="0"/>
     </w:p>
     <w:p>
       <w:pPr>
@@ -154,13 +152,23 @@
           <w:rFonts w:cs="Arial"/>
         </w:rPr>
       </w:pPr>
+      <w:proofErr w:type="spellStart"/>
       <w:r>
         <w:rPr>
           <w:rFonts w:cs="Arial"/>
           <w:sz w:val="32"/>
           <w:szCs w:val="32"/>
         </w:rPr>
-        <w:t xml:space="preserve">Brute-Force-Software mittels verschiedener </w:t>
+        <w:t>Brute</w:t>
+      </w:r>
+      <w:proofErr w:type="spellEnd"/>
+      <w:r>
+        <w:rPr>
+          <w:rFonts w:cs="Arial"/>
+          <w:sz w:val="32"/>
+          <w:szCs w:val="32"/>
+        </w:rPr>
+        <w:t xml:space="preserve">-Force-Software mittels verschiedener </w:t>
       </w:r>
       <w:r>
         <w:rPr>
@@ -438,17 +446,33 @@
         </w:rPr>
         <w:tab/>
       </w:r>
+      <w:proofErr w:type="spellStart"/>
       <w:r>
         <w:rPr>
           <w:rFonts w:cs="Arial"/>
         </w:rPr>
         <w:t>Matlab</w:t>
       </w:r>
-      <w:r>
-        <w:rPr>
-          <w:rFonts w:cs="Arial"/>
-        </w:rPr>
-        <w:t>-Workshop (matl)</w:t>
+      <w:proofErr w:type="spellEnd"/>
+      <w:r>
+        <w:rPr>
+          <w:rFonts w:cs="Arial"/>
+        </w:rPr>
+        <w:t>-Workshop (</w:t>
+      </w:r>
+      <w:proofErr w:type="spellStart"/>
+      <w:r>
+        <w:rPr>
+          <w:rFonts w:cs="Arial"/>
+        </w:rPr>
+        <w:t>matl</w:t>
+      </w:r>
+      <w:proofErr w:type="spellEnd"/>
+      <w:r>
+        <w:rPr>
+          <w:rFonts w:cs="Arial"/>
+        </w:rPr>
+        <w:t>)</w:t>
       </w:r>
     </w:p>
     <w:p>
@@ -2655,7 +2679,7 @@
             <w:noProof/>
             <w:webHidden/>
           </w:rPr>
-          <w:t>6</w:t>
+          <w:t>7</w:t>
         </w:r>
         <w:r>
           <w:rPr>
@@ -2702,7 +2726,7 @@
           <w:rFonts w:ascii="Arial" w:hAnsi="Arial" w:cs="Arial"/>
         </w:rPr>
       </w:pPr>
-      <w:bookmarkStart w:id="1" w:name="_Toc408915591"/>
+      <w:bookmarkStart w:id="0" w:name="_Toc408915591"/>
       <w:r>
         <w:rPr>
           <w:rFonts w:ascii="Arial" w:hAnsi="Arial" w:cs="Arial"/>
@@ -2710,113 +2734,122 @@
         <w:lastRenderedPageBreak/>
         <w:t>Zielbestimmung</w:t>
       </w:r>
+      <w:bookmarkEnd w:id="0"/>
+    </w:p>
+    <w:p>
+      <w:pPr>
+        <w:rPr>
+          <w:rFonts w:cs="Arial"/>
+        </w:rPr>
+      </w:pPr>
+      <w:r>
+        <w:rPr>
+          <w:rFonts w:cs="Arial"/>
+        </w:rPr>
+        <w:t>In</w:t>
+      </w:r>
+      <w:r>
+        <w:rPr>
+          <w:rFonts w:cs="Arial"/>
+        </w:rPr>
+        <w:t xml:space="preserve"> dieser Projektarbeit wird eine </w:t>
+      </w:r>
+      <w:r>
+        <w:rPr>
+          <w:rFonts w:cs="Arial"/>
+        </w:rPr>
+        <w:t>Software</w:t>
+      </w:r>
+      <w:r>
+        <w:rPr>
+          <w:rFonts w:cs="Arial"/>
+        </w:rPr>
+        <w:t xml:space="preserve"> entwickelt</w:t>
+      </w:r>
+      <w:r>
+        <w:rPr>
+          <w:rFonts w:cs="Arial"/>
+        </w:rPr>
+        <w:t xml:space="preserve">, welche für das Entschlüsseln von Passwörtern oder Hashes genutzt </w:t>
+      </w:r>
+      <w:r>
+        <w:rPr>
+          <w:rFonts w:cs="Arial"/>
+        </w:rPr>
+        <w:t>wird</w:t>
+      </w:r>
+      <w:r>
+        <w:rPr>
+          <w:rFonts w:cs="Arial"/>
+        </w:rPr>
+        <w:t>.</w:t>
+      </w:r>
+      <w:r>
+        <w:rPr>
+          <w:rFonts w:cs="Arial"/>
+        </w:rPr>
+        <w:t xml:space="preserve"> Die Entschlüsselung soll mit der </w:t>
+      </w:r>
+      <w:proofErr w:type="spellStart"/>
+      <w:r>
+        <w:rPr>
+          <w:rFonts w:cs="Arial"/>
+          <w:i/>
+        </w:rPr>
+        <w:t>Brute</w:t>
+      </w:r>
+      <w:proofErr w:type="spellEnd"/>
+      <w:r>
+        <w:rPr>
+          <w:rFonts w:cs="Arial"/>
+          <w:i/>
+        </w:rPr>
+        <w:t>-Force</w:t>
+      </w:r>
+      <w:r>
+        <w:rPr>
+          <w:rFonts w:cs="Arial"/>
+          <w:i/>
+        </w:rPr>
+        <w:t xml:space="preserve">-Methode </w:t>
+      </w:r>
+      <w:r>
+        <w:t>realisiert werden.</w:t>
+      </w:r>
+      <w:r>
+        <w:rPr>
+          <w:rFonts w:cs="Arial"/>
+        </w:rPr>
+        <w:t xml:space="preserve"> Da in der heutigen Zeit der Digitalisierung der Schutz der persönlichen Daten immer wichtiger wird, kann anhand dieser Software z.B. die Stärke des Passwortes </w:t>
+      </w:r>
+      <w:r>
+        <w:rPr>
+          <w:rFonts w:cs="Arial"/>
+        </w:rPr>
+        <w:t>bestimmt werden</w:t>
+      </w:r>
+      <w:r>
+        <w:rPr>
+          <w:rFonts w:cs="Arial"/>
+        </w:rPr>
+        <w:t>.</w:t>
+      </w:r>
+    </w:p>
+    <w:p>
+      <w:pPr>
+        <w:pStyle w:val="berschrift2"/>
+        <w:rPr>
+          <w:rFonts w:ascii="Arial" w:hAnsi="Arial" w:cs="Arial"/>
+        </w:rPr>
+      </w:pPr>
+      <w:bookmarkStart w:id="1" w:name="_Toc408915592"/>
+      <w:r>
+        <w:rPr>
+          <w:rFonts w:ascii="Arial" w:hAnsi="Arial" w:cs="Arial"/>
+        </w:rPr>
+        <w:t>Muss</w:t>
+      </w:r>
       <w:bookmarkEnd w:id="1"/>
-    </w:p>
-    <w:p>
-      <w:pPr>
-        <w:rPr>
-          <w:rFonts w:cs="Arial"/>
-        </w:rPr>
-      </w:pPr>
-      <w:r>
-        <w:rPr>
-          <w:rFonts w:cs="Arial"/>
-        </w:rPr>
-        <w:t>In</w:t>
-      </w:r>
-      <w:r>
-        <w:rPr>
-          <w:rFonts w:cs="Arial"/>
-        </w:rPr>
-        <w:t xml:space="preserve"> dieser Projektarbeit wird eine </w:t>
-      </w:r>
-      <w:r>
-        <w:rPr>
-          <w:rFonts w:cs="Arial"/>
-        </w:rPr>
-        <w:t>Software</w:t>
-      </w:r>
-      <w:r>
-        <w:rPr>
-          <w:rFonts w:cs="Arial"/>
-        </w:rPr>
-        <w:t xml:space="preserve"> entwickelt</w:t>
-      </w:r>
-      <w:r>
-        <w:rPr>
-          <w:rFonts w:cs="Arial"/>
-        </w:rPr>
-        <w:t xml:space="preserve">, welche für das Entschlüsseln von Passwörtern oder Hashes genutzt </w:t>
-      </w:r>
-      <w:r>
-        <w:rPr>
-          <w:rFonts w:cs="Arial"/>
-        </w:rPr>
-        <w:t>wird</w:t>
-      </w:r>
-      <w:r>
-        <w:rPr>
-          <w:rFonts w:cs="Arial"/>
-        </w:rPr>
-        <w:t>.</w:t>
-      </w:r>
-      <w:r>
-        <w:rPr>
-          <w:rFonts w:cs="Arial"/>
-        </w:rPr>
-        <w:t xml:space="preserve"> Die Entschlüsselung soll mit der </w:t>
-      </w:r>
-      <w:r>
-        <w:rPr>
-          <w:rFonts w:cs="Arial"/>
-          <w:i/>
-        </w:rPr>
-        <w:t>Brute-Force</w:t>
-      </w:r>
-      <w:r>
-        <w:rPr>
-          <w:rFonts w:cs="Arial"/>
-          <w:i/>
-        </w:rPr>
-        <w:t xml:space="preserve">-Methode </w:t>
-      </w:r>
-      <w:r>
-        <w:t>realisiert werden.</w:t>
-      </w:r>
-      <w:r>
-        <w:rPr>
-          <w:rFonts w:cs="Arial"/>
-        </w:rPr>
-        <w:t xml:space="preserve"> Da in der heutigen Zeit der Digitalisierung der Schutz der persönlichen Daten immer wichtiger wird, kann anhand dieser Software z.B. die Stärke des Passwortes </w:t>
-      </w:r>
-      <w:r>
-        <w:rPr>
-          <w:rFonts w:cs="Arial"/>
-        </w:rPr>
-        <w:t>bestimmt werden</w:t>
-      </w:r>
-      <w:r>
-        <w:rPr>
-          <w:rFonts w:cs="Arial"/>
-        </w:rPr>
-        <w:t>.</w:t>
-      </w:r>
-    </w:p>
-    <w:p>
-      <w:pPr>
-        <w:pStyle w:val="berschrift2"/>
-        <w:rPr>
-          <w:rFonts w:ascii="Arial" w:hAnsi="Arial" w:cs="Arial"/>
-        </w:rPr>
-      </w:pPr>
-      <w:bookmarkStart w:id="2" w:name="_Toc408915592"/>
-      <w:r>
-        <w:rPr>
-          <w:rFonts w:ascii="Arial" w:hAnsi="Arial" w:cs="Arial"/>
-        </w:rPr>
-        <w:t>Muss</w:t>
-      </w:r>
-      <w:bookmarkEnd w:id="2"/>
     </w:p>
     <w:p>
       <w:pPr>
@@ -2959,7 +2992,21 @@
         <w:rPr>
           <w:rFonts w:cs="Arial"/>
         </w:rPr>
-        <w:t>Fortschrittsanzeige (ProgressBar)</w:t>
+        <w:t>Fortschrittsanzeige (</w:t>
+      </w:r>
+      <w:proofErr w:type="spellStart"/>
+      <w:r>
+        <w:rPr>
+          <w:rFonts w:cs="Arial"/>
+        </w:rPr>
+        <w:t>ProgressBar</w:t>
+      </w:r>
+      <w:proofErr w:type="spellEnd"/>
+      <w:r>
+        <w:rPr>
+          <w:rFonts w:cs="Arial"/>
+        </w:rPr>
+        <w:t>)</w:t>
       </w:r>
     </w:p>
     <w:p>
@@ -3005,14 +3052,14 @@
           <w:rFonts w:ascii="Arial" w:hAnsi="Arial" w:cs="Arial"/>
         </w:rPr>
       </w:pPr>
-      <w:bookmarkStart w:id="3" w:name="_Toc408915593"/>
+      <w:bookmarkStart w:id="2" w:name="_Toc408915593"/>
       <w:r>
         <w:rPr>
           <w:rFonts w:ascii="Arial" w:hAnsi="Arial" w:cs="Arial"/>
         </w:rPr>
         <w:t>Wunsch</w:t>
       </w:r>
-      <w:bookmarkEnd w:id="3"/>
+      <w:bookmarkEnd w:id="2"/>
     </w:p>
     <w:p>
       <w:pPr>
@@ -3077,7 +3124,21 @@
         <w:rPr>
           <w:rFonts w:cs="Arial"/>
         </w:rPr>
-        <w:t>Menüleiste mit Raste File (New File, Export CSV, Exit) und Info (About, ..)</w:t>
+        <w:t>Menüleiste mit Raste File (New File, Export CSV, Exit) und Info (</w:t>
+      </w:r>
+      <w:proofErr w:type="gramStart"/>
+      <w:r>
+        <w:rPr>
+          <w:rFonts w:cs="Arial"/>
+        </w:rPr>
+        <w:t>About, ..</w:t>
+      </w:r>
+      <w:proofErr w:type="gramEnd"/>
+      <w:r>
+        <w:rPr>
+          <w:rFonts w:cs="Arial"/>
+        </w:rPr>
+        <w:t>)</w:t>
       </w:r>
     </w:p>
     <w:p>
@@ -3087,16 +3148,16 @@
           <w:rFonts w:ascii="Arial" w:hAnsi="Arial" w:cs="Arial"/>
         </w:rPr>
       </w:pPr>
-      <w:bookmarkStart w:id="4" w:name="_Abgrenzungskriterien"/>
-      <w:bookmarkStart w:id="5" w:name="_Toc408915594"/>
+      <w:bookmarkStart w:id="3" w:name="_Abgrenzungskriterien"/>
+      <w:bookmarkStart w:id="4" w:name="_Toc408915594"/>
+      <w:bookmarkEnd w:id="3"/>
+      <w:r>
+        <w:rPr>
+          <w:rFonts w:ascii="Arial" w:hAnsi="Arial" w:cs="Arial"/>
+        </w:rPr>
+        <w:t>Abgrenzungskriterien</w:t>
+      </w:r>
       <w:bookmarkEnd w:id="4"/>
-      <w:r>
-        <w:rPr>
-          <w:rFonts w:ascii="Arial" w:hAnsi="Arial" w:cs="Arial"/>
-        </w:rPr>
-        <w:t>Abgrenzungskriterien</w:t>
-      </w:r>
-      <w:bookmarkEnd w:id="5"/>
     </w:p>
     <w:p>
       <w:pPr>
@@ -3150,14 +3211,12 @@
       <w:r>
         <w:rPr>
           <w:rFonts w:cs="Arial"/>
-          <w:highlight w:val="yellow"/>
         </w:rPr>
         <w:t xml:space="preserve">Der Grund für diese Eingrenzung liegt darin, dass das Passwort oder der Hash mit einem </w:t>
       </w:r>
       <w:r>
         <w:rPr>
           <w:rFonts w:cs="Arial"/>
-          <w:highlight w:val="yellow"/>
         </w:rPr>
         <w:t>Computer in einer sinnvollen Zeit ermittelbar ist.</w:t>
       </w:r>
@@ -3287,102 +3346,102 @@
           <w:rFonts w:ascii="Arial" w:hAnsi="Arial" w:cs="Arial"/>
         </w:rPr>
       </w:pPr>
-      <w:bookmarkStart w:id="6" w:name="_Toc408915595"/>
+      <w:bookmarkStart w:id="5" w:name="_Toc408915595"/>
       <w:r>
         <w:rPr>
           <w:rFonts w:ascii="Arial" w:hAnsi="Arial" w:cs="Arial"/>
         </w:rPr>
         <w:t>Produkteinsatz</w:t>
       </w:r>
+      <w:bookmarkEnd w:id="5"/>
+    </w:p>
+    <w:p>
+      <w:pPr>
+        <w:pStyle w:val="berschrift2"/>
+        <w:rPr>
+          <w:rFonts w:ascii="Arial" w:hAnsi="Arial" w:cs="Arial"/>
+        </w:rPr>
+      </w:pPr>
+      <w:bookmarkStart w:id="6" w:name="_Toc408915596"/>
+      <w:r>
+        <w:rPr>
+          <w:rFonts w:ascii="Arial" w:hAnsi="Arial" w:cs="Arial"/>
+        </w:rPr>
+        <w:t>An</w:t>
+      </w:r>
+      <w:r>
+        <w:rPr>
+          <w:rFonts w:ascii="Arial" w:hAnsi="Arial" w:cs="Arial"/>
+        </w:rPr>
+        <w:t>wendungsbereich</w:t>
+      </w:r>
       <w:bookmarkEnd w:id="6"/>
     </w:p>
     <w:p>
       <w:pPr>
+        <w:rPr>
+          <w:rFonts w:cs="Arial"/>
+        </w:rPr>
+      </w:pPr>
+      <w:r>
+        <w:rPr>
+          <w:rFonts w:cs="Arial"/>
+        </w:rPr>
+        <w:t xml:space="preserve">Das Programm findet weder kommerzielle noch projektspezifische Anwendung. Es ist lediglich dazu gedacht, sich etwas in die Thematik Kryptographie einzuarbeiten und die Möglichkeiten der heutigen </w:t>
+      </w:r>
+      <w:r>
+        <w:rPr>
+          <w:rFonts w:cs="Arial"/>
+        </w:rPr>
+        <w:t>Verschlüsselungstechnik</w:t>
+      </w:r>
+      <w:r>
+        <w:rPr>
+          <w:rFonts w:cs="Arial"/>
+        </w:rPr>
+        <w:t xml:space="preserve"> vor Augen zu führen.</w:t>
+      </w:r>
+    </w:p>
+    <w:p>
+      <w:pPr>
         <w:pStyle w:val="berschrift2"/>
         <w:rPr>
           <w:rFonts w:ascii="Arial" w:hAnsi="Arial" w:cs="Arial"/>
         </w:rPr>
       </w:pPr>
-      <w:bookmarkStart w:id="7" w:name="_Toc408915596"/>
+      <w:bookmarkStart w:id="7" w:name="_Toc408915597"/>
       <w:r>
         <w:rPr>
           <w:rFonts w:ascii="Arial" w:hAnsi="Arial" w:cs="Arial"/>
         </w:rPr>
-        <w:t>An</w:t>
-      </w:r>
-      <w:r>
+        <w:t>Zielgruppe</w:t>
+      </w:r>
+      <w:bookmarkEnd w:id="7"/>
+    </w:p>
+    <w:p>
+      <w:pPr>
+        <w:rPr>
+          <w:rFonts w:cs="Arial"/>
+        </w:rPr>
+      </w:pPr>
+      <w:r>
+        <w:rPr>
+          <w:rFonts w:cs="Arial"/>
+        </w:rPr>
+        <w:t>Die Zielgruppe ist der Dozent sowie die Entwickler selbst.</w:t>
+      </w:r>
+      <w:r>
+        <w:br w:type="page"/>
+      </w:r>
+    </w:p>
+    <w:p>
+      <w:pPr>
+        <w:pStyle w:val="berschrift1"/>
         <w:rPr>
           <w:rFonts w:ascii="Arial" w:hAnsi="Arial" w:cs="Arial"/>
         </w:rPr>
-        <w:t>wendungsbereich</w:t>
-      </w:r>
-      <w:bookmarkEnd w:id="7"/>
-    </w:p>
-    <w:p>
-      <w:pPr>
-        <w:rPr>
-          <w:rFonts w:cs="Arial"/>
-        </w:rPr>
-      </w:pPr>
-      <w:r>
-        <w:rPr>
-          <w:rFonts w:cs="Arial"/>
-        </w:rPr>
-        <w:t xml:space="preserve">Das Programm findet weder kommerzielle noch projektspezifische Anwendung. Es ist lediglich dazu gedacht, sich etwas in die Thematik Kryptographie einzuarbeiten und die Möglichkeiten der heutigen </w:t>
-      </w:r>
-      <w:r>
-        <w:rPr>
-          <w:rFonts w:cs="Arial"/>
-        </w:rPr>
-        <w:t>Verschlüsselungstechnik</w:t>
-      </w:r>
-      <w:r>
-        <w:rPr>
-          <w:rFonts w:cs="Arial"/>
-        </w:rPr>
-        <w:t xml:space="preserve"> vor Augen zu führen.</w:t>
-      </w:r>
-    </w:p>
-    <w:p>
-      <w:pPr>
-        <w:pStyle w:val="berschrift2"/>
-        <w:rPr>
-          <w:rFonts w:ascii="Arial" w:hAnsi="Arial" w:cs="Arial"/>
-        </w:rPr>
-      </w:pPr>
-      <w:bookmarkStart w:id="8" w:name="_Toc408915597"/>
-      <w:r>
-        <w:rPr>
-          <w:rFonts w:ascii="Arial" w:hAnsi="Arial" w:cs="Arial"/>
-        </w:rPr>
-        <w:t>Zielgruppe</w:t>
-      </w:r>
-      <w:bookmarkEnd w:id="8"/>
-    </w:p>
-    <w:p>
-      <w:pPr>
-        <w:rPr>
-          <w:rFonts w:cs="Arial"/>
-        </w:rPr>
-      </w:pPr>
-      <w:r>
-        <w:rPr>
-          <w:rFonts w:cs="Arial"/>
-        </w:rPr>
-        <w:t>Die Zielgruppe ist der Dozent sowie die Entwickler selbst.</w:t>
-      </w:r>
-      <w:r>
-        <w:br w:type="page"/>
-      </w:r>
-    </w:p>
-    <w:p>
-      <w:pPr>
-        <w:pStyle w:val="berschrift1"/>
-        <w:rPr>
-          <w:rFonts w:ascii="Arial" w:hAnsi="Arial" w:cs="Arial"/>
-        </w:rPr>
-      </w:pPr>
-      <w:bookmarkStart w:id="9" w:name="_Toc408915598"/>
+      </w:pPr>
+      <w:bookmarkStart w:id="8" w:name="_Toc408915598"/>
       <w:r>
         <w:rPr>
           <w:rFonts w:ascii="Arial" w:hAnsi="Arial" w:cs="Arial"/>
@@ -3390,53 +3449,53 @@
         <w:lastRenderedPageBreak/>
         <w:t>Produkteumgebung</w:t>
       </w:r>
+      <w:bookmarkEnd w:id="8"/>
+    </w:p>
+    <w:p>
+      <w:pPr>
+        <w:pStyle w:val="berschrift2"/>
+        <w:rPr>
+          <w:rFonts w:ascii="Arial" w:hAnsi="Arial" w:cs="Arial"/>
+        </w:rPr>
+      </w:pPr>
+      <w:bookmarkStart w:id="9" w:name="_Toc408915599"/>
+      <w:r>
+        <w:rPr>
+          <w:rFonts w:ascii="Arial" w:hAnsi="Arial" w:cs="Arial"/>
+        </w:rPr>
+        <w:t>Software</w:t>
+      </w:r>
       <w:bookmarkEnd w:id="9"/>
     </w:p>
     <w:p>
+      <w:r>
+        <w:t xml:space="preserve">Die Software verwendet je nach Workstation die MATLAB-Toolbox </w:t>
+      </w:r>
+      <w:r>
+        <w:rPr>
+          <w:i/>
+        </w:rPr>
+        <w:t>„Parallel Computing Toolbox“</w:t>
+      </w:r>
+      <w:r>
+        <w:t>, welche ab Version R2015a verfügbar ist.</w:t>
+      </w:r>
+    </w:p>
+    <w:p>
       <w:pPr>
         <w:pStyle w:val="berschrift2"/>
         <w:rPr>
           <w:rFonts w:ascii="Arial" w:hAnsi="Arial" w:cs="Arial"/>
         </w:rPr>
       </w:pPr>
-      <w:bookmarkStart w:id="10" w:name="_Toc408915599"/>
+      <w:bookmarkStart w:id="10" w:name="_Toc408915600"/>
       <w:r>
         <w:rPr>
           <w:rFonts w:ascii="Arial" w:hAnsi="Arial" w:cs="Arial"/>
         </w:rPr>
-        <w:t>Software</w:t>
+        <w:t>Betriebssystem</w:t>
       </w:r>
       <w:bookmarkEnd w:id="10"/>
-    </w:p>
-    <w:p>
-      <w:r>
-        <w:t xml:space="preserve">Die Software verwendet je nach Workstation die MATLAB-Toolbox </w:t>
-      </w:r>
-      <w:r>
-        <w:rPr>
-          <w:i/>
-        </w:rPr>
-        <w:t>„Parallel Computing Toolbox“</w:t>
-      </w:r>
-      <w:r>
-        <w:t>, welche ab Version R2015a verfügbar ist.</w:t>
-      </w:r>
-    </w:p>
-    <w:p>
-      <w:pPr>
-        <w:pStyle w:val="berschrift2"/>
-        <w:rPr>
-          <w:rFonts w:ascii="Arial" w:hAnsi="Arial" w:cs="Arial"/>
-        </w:rPr>
-      </w:pPr>
-      <w:bookmarkStart w:id="11" w:name="_Toc408915600"/>
-      <w:r>
-        <w:rPr>
-          <w:rFonts w:ascii="Arial" w:hAnsi="Arial" w:cs="Arial"/>
-        </w:rPr>
-        <w:t>Betriebssystem</w:t>
-      </w:r>
-      <w:bookmarkEnd w:id="11"/>
     </w:p>
     <w:p>
       <w:pPr>
@@ -3539,7 +3598,13 @@
         <w:rPr>
           <w:rFonts w:cs="Arial"/>
         </w:rPr>
-        <w:t>Die Software muss</w:t>
+        <w:t xml:space="preserve">Die Software </w:t>
+      </w:r>
+      <w:r>
+        <w:rPr>
+          <w:rFonts w:cs="Arial"/>
+        </w:rPr>
+        <w:t>soll</w:t>
       </w:r>
       <w:r>
         <w:t xml:space="preserve"> </w:t>
@@ -3553,7 +3618,6 @@
       <w:r>
         <w:rPr>
           <w:rFonts w:cs="Arial"/>
-          <w:highlight w:val="yellow"/>
         </w:rPr>
         <w:t>vollständig funktionsfähig</w:t>
       </w:r>
@@ -3561,7 +3625,33 @@
         <w:rPr>
           <w:rFonts w:cs="Arial"/>
         </w:rPr>
-        <w:t xml:space="preserve"> werden. Als Wunsch soll die Software zusätzlich auf macOS Sierra funktionieren.</w:t>
+        <w:t xml:space="preserve"> </w:t>
+      </w:r>
+      <w:r>
+        <w:rPr>
+          <w:rFonts w:cs="Arial"/>
+        </w:rPr>
+        <w:t>sein</w:t>
+      </w:r>
+      <w:r>
+        <w:rPr>
+          <w:rFonts w:cs="Arial"/>
+        </w:rPr>
+        <w:t xml:space="preserve">. Als Wunsch soll die Software zusätzlich auf </w:t>
+      </w:r>
+      <w:proofErr w:type="spellStart"/>
+      <w:r>
+        <w:rPr>
+          <w:rFonts w:cs="Arial"/>
+        </w:rPr>
+        <w:t>macOS</w:t>
+      </w:r>
+      <w:proofErr w:type="spellEnd"/>
+      <w:r>
+        <w:rPr>
+          <w:rFonts w:cs="Arial"/>
+        </w:rPr>
+        <w:t xml:space="preserve"> Sierra funktionieren.</w:t>
       </w:r>
     </w:p>
     <w:p>
@@ -3571,14 +3661,14 @@
           <w:rFonts w:ascii="Arial" w:hAnsi="Arial" w:cs="Arial"/>
         </w:rPr>
       </w:pPr>
-      <w:bookmarkStart w:id="12" w:name="_Toc408915601"/>
+      <w:bookmarkStart w:id="11" w:name="_Toc408915601"/>
       <w:r>
         <w:rPr>
           <w:rFonts w:ascii="Arial" w:hAnsi="Arial" w:cs="Arial"/>
         </w:rPr>
         <w:t>Hardware</w:t>
       </w:r>
-      <w:bookmarkEnd w:id="12"/>
+      <w:bookmarkEnd w:id="11"/>
     </w:p>
     <w:p>
       <w:pPr>
@@ -3736,14 +3826,14 @@
           <w:rFonts w:ascii="Arial" w:hAnsi="Arial" w:cs="Arial"/>
         </w:rPr>
       </w:pPr>
-      <w:bookmarkStart w:id="13" w:name="_Toc408915602"/>
+      <w:bookmarkStart w:id="12" w:name="_Toc408915602"/>
       <w:r>
         <w:rPr>
           <w:rFonts w:ascii="Arial" w:hAnsi="Arial" w:cs="Arial"/>
         </w:rPr>
         <w:t>Produktfunktionen</w:t>
       </w:r>
-      <w:bookmarkEnd w:id="13"/>
+      <w:bookmarkEnd w:id="12"/>
     </w:p>
     <w:p>
       <w:pPr>
@@ -4009,7 +4099,20 @@
           <w:rFonts w:cs="Arial"/>
         </w:rPr>
         <w:tab/>
-        <w:t>Brute-Forcing mit ausgewähltem Algorithmus</w:t>
+      </w:r>
+      <w:proofErr w:type="spellStart"/>
+      <w:r>
+        <w:rPr>
+          <w:rFonts w:cs="Arial"/>
+        </w:rPr>
+        <w:t>Brute-Forcing</w:t>
+      </w:r>
+      <w:proofErr w:type="spellEnd"/>
+      <w:r>
+        <w:rPr>
+          <w:rFonts w:cs="Arial"/>
+        </w:rPr>
+        <w:t xml:space="preserve"> mit ausgewähltem Algorithmus</w:t>
       </w:r>
     </w:p>
     <w:p>
@@ -4058,7 +4161,7 @@
           <w:rFonts w:ascii="Arial" w:hAnsi="Arial" w:cs="Arial"/>
         </w:rPr>
       </w:pPr>
-      <w:bookmarkStart w:id="14" w:name="_Toc408915603"/>
+      <w:bookmarkStart w:id="13" w:name="_Toc408915603"/>
       <w:r>
         <w:rPr>
           <w:rFonts w:ascii="Arial" w:hAnsi="Arial" w:cs="Arial"/>
@@ -4066,7 +4169,7 @@
         <w:lastRenderedPageBreak/>
         <w:t>Produktdaten</w:t>
       </w:r>
-      <w:bookmarkEnd w:id="14"/>
+      <w:bookmarkEnd w:id="13"/>
     </w:p>
     <w:p>
       <w:pPr>
@@ -4152,7 +4255,35 @@
         <w:rPr>
           <w:rFonts w:cs="Arial"/>
         </w:rPr>
-        <w:t>{Wunsch}: Die Logdaten sollen als csv-Datei abgespeichert werden können.</w:t>
+        <w:t xml:space="preserve">{Wunsch}: Die </w:t>
+      </w:r>
+      <w:proofErr w:type="spellStart"/>
+      <w:r>
+        <w:rPr>
+          <w:rFonts w:cs="Arial"/>
+        </w:rPr>
+        <w:t>Logdaten</w:t>
+      </w:r>
+      <w:proofErr w:type="spellEnd"/>
+      <w:r>
+        <w:rPr>
+          <w:rFonts w:cs="Arial"/>
+        </w:rPr>
+        <w:t xml:space="preserve"> sollen als </w:t>
+      </w:r>
+      <w:proofErr w:type="spellStart"/>
+      <w:r>
+        <w:rPr>
+          <w:rFonts w:cs="Arial"/>
+        </w:rPr>
+        <w:t>csv</w:t>
+      </w:r>
+      <w:proofErr w:type="spellEnd"/>
+      <w:r>
+        <w:rPr>
+          <w:rFonts w:cs="Arial"/>
+        </w:rPr>
+        <w:t>-Datei abgespeichert werden können.</w:t>
       </w:r>
     </w:p>
     <w:p>
@@ -4162,14 +4293,14 @@
           <w:rFonts w:ascii="Arial" w:hAnsi="Arial" w:cs="Arial"/>
         </w:rPr>
       </w:pPr>
-      <w:bookmarkStart w:id="15" w:name="_Toc408915604"/>
+      <w:bookmarkStart w:id="14" w:name="_Toc408915604"/>
       <w:r>
         <w:rPr>
           <w:rFonts w:ascii="Arial" w:hAnsi="Arial" w:cs="Arial"/>
         </w:rPr>
         <w:t>Produkt-Leistungen</w:t>
       </w:r>
-      <w:bookmarkEnd w:id="15"/>
+      <w:bookmarkEnd w:id="14"/>
     </w:p>
     <w:p>
       <w:pPr>
@@ -4328,14 +4459,14 @@
           <w:rFonts w:ascii="Arial" w:hAnsi="Arial" w:cs="Arial"/>
         </w:rPr>
       </w:pPr>
-      <w:bookmarkStart w:id="16" w:name="_Toc408915605"/>
+      <w:bookmarkStart w:id="15" w:name="_Toc408915605"/>
       <w:r>
         <w:rPr>
           <w:rFonts w:ascii="Arial" w:hAnsi="Arial" w:cs="Arial"/>
         </w:rPr>
         <w:t>Benutzungsschnittstelle</w:t>
       </w:r>
-      <w:bookmarkEnd w:id="16"/>
+      <w:bookmarkEnd w:id="15"/>
     </w:p>
     <w:p>
       <w:pPr>
@@ -4517,7 +4648,7 @@
           <w:szCs w:val="28"/>
         </w:rPr>
       </w:pPr>
-      <w:bookmarkStart w:id="17" w:name="_Toc408915606"/>
+      <w:bookmarkStart w:id="16" w:name="_Toc408915606"/>
       <w:r>
         <w:rPr>
           <w:rFonts w:cs="Arial"/>
@@ -4539,7 +4670,7 @@
         <w:lastRenderedPageBreak/>
         <w:t>Qualitätsbestimmung</w:t>
       </w:r>
-      <w:bookmarkEnd w:id="17"/>
+      <w:bookmarkEnd w:id="16"/>
     </w:p>
     <w:tbl>
       <w:tblPr>
@@ -5393,7 +5524,35 @@
         <w:rPr>
           <w:sz w:val="14"/>
         </w:rPr>
-        <w:t>Der Bewertung für den Punkt ‘Effizienz’ ist insbesondere auf die Algorithmik des eigentlichen Brute-Forcings bezogen.</w:t>
+        <w:t xml:space="preserve">Der Bewertung für den Punkt ‘Effizienz’ ist insbesondere auf die </w:t>
+      </w:r>
+      <w:proofErr w:type="spellStart"/>
+      <w:r>
+        <w:rPr>
+          <w:sz w:val="14"/>
+        </w:rPr>
+        <w:t>Algorithmik</w:t>
+      </w:r>
+      <w:proofErr w:type="spellEnd"/>
+      <w:r>
+        <w:rPr>
+          <w:sz w:val="14"/>
+        </w:rPr>
+        <w:t xml:space="preserve"> des eigentlichen </w:t>
+      </w:r>
+      <w:proofErr w:type="spellStart"/>
+      <w:r>
+        <w:rPr>
+          <w:sz w:val="14"/>
+        </w:rPr>
+        <w:t>Brute-Forcings</w:t>
+      </w:r>
+      <w:proofErr w:type="spellEnd"/>
+      <w:r>
+        <w:rPr>
+          <w:sz w:val="14"/>
+        </w:rPr>
+        <w:t xml:space="preserve"> bezogen.</w:t>
       </w:r>
     </w:p>
     <w:p>
@@ -5403,7 +5562,7 @@
           <w:rFonts w:ascii="Arial" w:hAnsi="Arial" w:cs="Arial"/>
         </w:rPr>
       </w:pPr>
-      <w:bookmarkStart w:id="18" w:name="_Toc408915607"/>
+      <w:bookmarkStart w:id="17" w:name="_Toc408915607"/>
       <w:r>
         <w:rPr>
           <w:rFonts w:ascii="Arial" w:hAnsi="Arial" w:cs="Arial"/>
@@ -5416,7 +5575,7 @@
         </w:rPr>
         <w:t>fälle</w:t>
       </w:r>
-      <w:bookmarkEnd w:id="18"/>
+      <w:bookmarkEnd w:id="17"/>
     </w:p>
     <w:p>
       <w:pPr>
@@ -5459,7 +5618,35 @@
         <w:rPr>
           <w:rFonts w:cs="Arial"/>
         </w:rPr>
-        <w:t xml:space="preserve"> (Evaluate System, Start Brute-Forcing, gesamte Menüleiste, Auswahl Ressourcen)</w:t>
+        <w:t xml:space="preserve"> (</w:t>
+      </w:r>
+      <w:proofErr w:type="spellStart"/>
+      <w:r>
+        <w:rPr>
+          <w:rFonts w:cs="Arial"/>
+        </w:rPr>
+        <w:t>Evaluate</w:t>
+      </w:r>
+      <w:proofErr w:type="spellEnd"/>
+      <w:r>
+        <w:rPr>
+          <w:rFonts w:cs="Arial"/>
+        </w:rPr>
+        <w:t xml:space="preserve"> System, Start </w:t>
+      </w:r>
+      <w:proofErr w:type="spellStart"/>
+      <w:r>
+        <w:rPr>
+          <w:rFonts w:cs="Arial"/>
+        </w:rPr>
+        <w:t>Brute-Forcing</w:t>
+      </w:r>
+      <w:proofErr w:type="spellEnd"/>
+      <w:r>
+        <w:rPr>
+          <w:rFonts w:cs="Arial"/>
+        </w:rPr>
+        <w:t>, gesamte Menüleiste, Auswahl Ressourcen)</w:t>
       </w:r>
       <w:r>
         <w:rPr>
@@ -5491,7 +5678,21 @@
         <w:rPr>
           <w:rFonts w:cs="Arial"/>
         </w:rPr>
-        <w:t xml:space="preserve">Fehlerhafte Zeichen (_, /, +, @, %, ?) </w:t>
+        <w:t>Fehlerhafte Zeichen (_, /, +, @, %</w:t>
+      </w:r>
+      <w:proofErr w:type="gramStart"/>
+      <w:r>
+        <w:rPr>
+          <w:rFonts w:cs="Arial"/>
+        </w:rPr>
+        <w:t>, ?</w:t>
+      </w:r>
+      <w:proofErr w:type="gramEnd"/>
+      <w:r>
+        <w:rPr>
+          <w:rFonts w:cs="Arial"/>
+        </w:rPr>
+        <w:t xml:space="preserve">) </w:t>
       </w:r>
       <w:r>
         <w:rPr>
@@ -5586,7 +5787,21 @@
         <w:rPr>
           <w:rFonts w:cs="Arial"/>
         </w:rPr>
-        <w:t>den Rechnern von A.Gonzalez &amp; B. Hürzeler</w:t>
+        <w:t xml:space="preserve">den Rechnern von </w:t>
+      </w:r>
+      <w:proofErr w:type="spellStart"/>
+      <w:r>
+        <w:rPr>
+          <w:rFonts w:cs="Arial"/>
+        </w:rPr>
+        <w:t>A.Gonzalez</w:t>
+      </w:r>
+      <w:proofErr w:type="spellEnd"/>
+      <w:r>
+        <w:rPr>
+          <w:rFonts w:cs="Arial"/>
+        </w:rPr>
+        <w:t xml:space="preserve"> &amp; B. Hürzeler</w:t>
       </w:r>
       <w:r>
         <w:rPr>
@@ -5648,7 +5863,28 @@
         <w:rPr>
           <w:rFonts w:cs="Arial"/>
         </w:rPr>
-        <w:t xml:space="preserve">MATLAB®-Version nicht valid, Cluster nicht geprüft, Parallel Computing Toolbox nicht installiert, CSV-Export prüfen, </w:t>
+        <w:t xml:space="preserve">MATLAB®-Version nicht valid, Cluster nicht geprüft, Parallel Computing Toolbox nicht </w:t>
+      </w:r>
+      <w:r>
+        <w:rPr>
+          <w:rFonts w:cs="Arial"/>
+        </w:rPr>
+        <w:t>installiert, CSV-Export prüfen.</w:t>
+      </w:r>
+    </w:p>
+    <w:p>
+      <w:pPr>
+        <w:spacing w:line="276" w:lineRule="auto"/>
+        <w:jc w:val="left"/>
+        <w:rPr>
+          <w:rFonts w:cs="Arial"/>
+        </w:rPr>
+      </w:pPr>
+      <w:r>
+        <w:rPr>
+          <w:rFonts w:cs="Arial"/>
+        </w:rPr>
+        <w:br w:type="page"/>
       </w:r>
     </w:p>
     <w:p>
@@ -5658,13 +5894,101 @@
           <w:rFonts w:ascii="Arial" w:hAnsi="Arial" w:cs="Arial"/>
         </w:rPr>
       </w:pPr>
-      <w:bookmarkStart w:id="19" w:name="_Toc408915608"/>
+      <w:bookmarkStart w:id="18" w:name="_Toc408915608"/>
       <w:r>
         <w:rPr>
           <w:rFonts w:ascii="Arial" w:hAnsi="Arial" w:cs="Arial"/>
         </w:rPr>
+        <w:lastRenderedPageBreak/>
         <w:t>Anhang</w:t>
       </w:r>
+      <w:bookmarkEnd w:id="18"/>
+    </w:p>
+    <w:p/>
+    <w:p>
+      <w:pPr>
+        <w:jc w:val="left"/>
+        <w:rPr>
+          <w:b/>
+          <w:u w:val="single"/>
+        </w:rPr>
+      </w:pPr>
+      <w:r>
+        <w:rPr>
+          <w:b/>
+          <w:u w:val="single"/>
+        </w:rPr>
+        <w:t>Entwurf Skizze</w:t>
+      </w:r>
+      <w:r>
+        <w:rPr>
+          <w:b/>
+          <w:u w:val="single"/>
+        </w:rPr>
+        <w:t>n</w:t>
+      </w:r>
+      <w:r>
+        <w:rPr>
+          <w:b/>
+          <w:u w:val="single"/>
+        </w:rPr>
+        <w:t xml:space="preserve"> User Interface</w:t>
+      </w:r>
+      <w:r>
+        <w:rPr>
+          <w:rFonts w:cs="Arial"/>
+          <w:noProof/>
+        </w:rPr>
+        <w:drawing>
+          <wp:inline distT="0" distB="0" distL="0" distR="0" wp14:anchorId="3B2E389C" wp14:editId="773E7E47">
+            <wp:extent cx="5759450" cy="3839845"/>
+            <wp:effectExtent l="0" t="0" r="0" b="8255"/>
+            <wp:docPr id="2" name="Grafik 2"/>
+            <wp:cNvGraphicFramePr>
+              <a:graphicFrameLocks xmlns:a="http://schemas.openxmlformats.org/drawingml/2006/main" noChangeAspect="1"/>
+            </wp:cNvGraphicFramePr>
+            <a:graphic xmlns:a="http://schemas.openxmlformats.org/drawingml/2006/main">
+              <a:graphicData uri="http://schemas.openxmlformats.org/drawingml/2006/picture">
+                <pic:pic xmlns:pic="http://schemas.openxmlformats.org/drawingml/2006/picture">
+                  <pic:nvPicPr>
+                    <pic:cNvPr id="2" name="Overview_GUI_V0.3.png"/>
+                    <pic:cNvPicPr/>
+                  </pic:nvPicPr>
+                  <pic:blipFill>
+                    <a:blip r:embed="rId8" cstate="print">
+                      <a:extLst>
+                        <a:ext uri="{28A0092B-C50C-407E-A947-70E740481C1C}">
+                          <a14:useLocalDpi xmlns:a14="http://schemas.microsoft.com/office/drawing/2010/main" val="0"/>
+                        </a:ext>
+                      </a:extLst>
+                    </a:blip>
+                    <a:stretch>
+                      <a:fillRect/>
+                    </a:stretch>
+                  </pic:blipFill>
+                  <pic:spPr>
+                    <a:xfrm>
+                      <a:off x="0" y="0"/>
+                      <a:ext cx="5759450" cy="3839845"/>
+                    </a:xfrm>
+                    <a:prstGeom prst="rect">
+                      <a:avLst/>
+                    </a:prstGeom>
+                  </pic:spPr>
+                </pic:pic>
+              </a:graphicData>
+            </a:graphic>
+          </wp:inline>
+        </w:drawing>
+      </w:r>
+    </w:p>
+    <w:p>
+      <w:pPr>
+        <w:rPr>
+          <w:rFonts w:cs="Arial"/>
+        </w:rPr>
+      </w:pPr>
+      <w:bookmarkStart w:id="19" w:name="_GoBack"/>
       <w:bookmarkEnd w:id="19"/>
     </w:p>
     <w:p>
@@ -5676,13 +6000,132 @@
       <w:r>
         <w:rPr>
           <w:rFonts w:cs="Arial"/>
-        </w:rPr>
-        <w:t>keine</w:t>
-      </w:r>
+          <w:noProof/>
+        </w:rPr>
+        <w:lastRenderedPageBreak/>
+        <w:drawing>
+          <wp:anchor distT="0" distB="0" distL="114300" distR="114300" simplePos="0" relativeHeight="251655680" behindDoc="1" locked="0" layoutInCell="1" allowOverlap="1">
+            <wp:simplePos x="0" y="0"/>
+            <wp:positionH relativeFrom="margin">
+              <wp:align>center</wp:align>
+            </wp:positionH>
+            <wp:positionV relativeFrom="paragraph">
+              <wp:posOffset>4718050</wp:posOffset>
+            </wp:positionV>
+            <wp:extent cx="5365750" cy="4169410"/>
+            <wp:effectExtent l="0" t="0" r="6350" b="2540"/>
+            <wp:wrapSquare wrapText="bothSides"/>
+            <wp:docPr id="4" name="Grafik 4"/>
+            <wp:cNvGraphicFramePr>
+              <a:graphicFrameLocks xmlns:a="http://schemas.openxmlformats.org/drawingml/2006/main" noChangeAspect="1"/>
+            </wp:cNvGraphicFramePr>
+            <a:graphic xmlns:a="http://schemas.openxmlformats.org/drawingml/2006/main">
+              <a:graphicData uri="http://schemas.openxmlformats.org/drawingml/2006/picture">
+                <pic:pic xmlns:pic="http://schemas.openxmlformats.org/drawingml/2006/picture">
+                  <pic:nvPicPr>
+                    <pic:cNvPr id="4" name="User_interface_2.PNG"/>
+                    <pic:cNvPicPr/>
+                  </pic:nvPicPr>
+                  <pic:blipFill>
+                    <a:blip r:embed="rId9" cstate="print">
+                      <a:extLst>
+                        <a:ext uri="{28A0092B-C50C-407E-A947-70E740481C1C}">
+                          <a14:useLocalDpi xmlns:a14="http://schemas.microsoft.com/office/drawing/2010/main" val="0"/>
+                        </a:ext>
+                      </a:extLst>
+                    </a:blip>
+                    <a:stretch>
+                      <a:fillRect/>
+                    </a:stretch>
+                  </pic:blipFill>
+                  <pic:spPr>
+                    <a:xfrm>
+                      <a:off x="0" y="0"/>
+                      <a:ext cx="5365750" cy="4169410"/>
+                    </a:xfrm>
+                    <a:prstGeom prst="rect">
+                      <a:avLst/>
+                    </a:prstGeom>
+                  </pic:spPr>
+                </pic:pic>
+              </a:graphicData>
+            </a:graphic>
+          </wp:anchor>
+        </w:drawing>
+      </w:r>
+      <w:r>
+        <w:rPr>
+          <w:rFonts w:cs="Arial"/>
+          <w:noProof/>
+        </w:rPr>
+        <w:drawing>
+          <wp:anchor distT="0" distB="0" distL="114300" distR="114300" simplePos="0" relativeHeight="251661824" behindDoc="1" locked="0" layoutInCell="1" allowOverlap="1">
+            <wp:simplePos x="0" y="0"/>
+            <wp:positionH relativeFrom="margin">
+              <wp:align>center</wp:align>
+            </wp:positionH>
+            <wp:positionV relativeFrom="paragraph">
+              <wp:posOffset>247650</wp:posOffset>
+            </wp:positionV>
+            <wp:extent cx="5341620" cy="4146550"/>
+            <wp:effectExtent l="0" t="0" r="0" b="6350"/>
+            <wp:wrapTopAndBottom/>
+            <wp:docPr id="3" name="Grafik 3"/>
+            <wp:cNvGraphicFramePr>
+              <a:graphicFrameLocks xmlns:a="http://schemas.openxmlformats.org/drawingml/2006/main" noChangeAspect="1"/>
+            </wp:cNvGraphicFramePr>
+            <a:graphic xmlns:a="http://schemas.openxmlformats.org/drawingml/2006/main">
+              <a:graphicData uri="http://schemas.openxmlformats.org/drawingml/2006/picture">
+                <pic:pic xmlns:pic="http://schemas.openxmlformats.org/drawingml/2006/picture">
+                  <pic:nvPicPr>
+                    <pic:cNvPr id="3" name="User_interface_1.PNG"/>
+                    <pic:cNvPicPr/>
+                  </pic:nvPicPr>
+                  <pic:blipFill>
+                    <a:blip r:embed="rId10" cstate="print">
+                      <a:extLst>
+                        <a:ext uri="{28A0092B-C50C-407E-A947-70E740481C1C}">
+                          <a14:useLocalDpi xmlns:a14="http://schemas.microsoft.com/office/drawing/2010/main" val="0"/>
+                        </a:ext>
+                      </a:extLst>
+                    </a:blip>
+                    <a:stretch>
+                      <a:fillRect/>
+                    </a:stretch>
+                  </pic:blipFill>
+                  <pic:spPr>
+                    <a:xfrm>
+                      <a:off x="0" y="0"/>
+                      <a:ext cx="5341620" cy="4146550"/>
+                    </a:xfrm>
+                    <a:prstGeom prst="rect">
+                      <a:avLst/>
+                    </a:prstGeom>
+                  </pic:spPr>
+                </pic:pic>
+              </a:graphicData>
+            </a:graphic>
+          </wp:anchor>
+        </w:drawing>
+      </w:r>
+    </w:p>
+    <w:p>
+      <w:pPr>
+        <w:rPr>
+          <w:rFonts w:cs="Arial"/>
+        </w:rPr>
+      </w:pPr>
+    </w:p>
+    <w:p>
+      <w:pPr>
+        <w:rPr>
+          <w:rFonts w:cs="Arial"/>
+        </w:rPr>
+      </w:pPr>
     </w:p>
     <w:sectPr>
-      <w:headerReference w:type="default" r:id="rId8"/>
-      <w:footerReference w:type="default" r:id="rId9"/>
+      <w:headerReference w:type="default" r:id="rId11"/>
+      <w:footerReference w:type="default" r:id="rId12"/>
       <w:pgSz w:w="11906" w:h="16838" w:code="9"/>
       <w:pgMar w:top="1418" w:right="1418" w:bottom="1134" w:left="1418" w:header="709" w:footer="709" w:gutter="0"/>
       <w:pgNumType w:start="1"/>
@@ -5764,7 +6207,7 @@
         <w:sz w:val="16"/>
         <w:szCs w:val="20"/>
       </w:rPr>
-      <w:t>180412_matl_Lastenheft_Gonzalez_Huerzeler_V1.0.docx</w:t>
+      <w:t>180412_matl_Lastenheft_Gonzalez_Huerzeler_V1.1.docx</w:t>
     </w:r>
     <w:r>
       <w:rPr>
@@ -5857,7 +6300,7 @@
                 <w:sz w:val="20"/>
                 <w:szCs w:val="20"/>
               </w:rPr>
-              <w:t>4</w:t>
+              <w:t>9</w:t>
             </w:r>
             <w:r>
               <w:rPr>
@@ -5912,7 +6355,7 @@
                 <w:szCs w:val="20"/>
                 <w:lang w:val="de-DE"/>
               </w:rPr>
-              <w:t>6</w:t>
+              <w:t>9</w:t>
             </w:r>
             <w:r>
               <w:rPr>
@@ -11065,7 +11508,7 @@
 </file>
 
 <file path=customXml/itemProps1.xml><?xml version="1.0" encoding="utf-8"?>
-<ds:datastoreItem xmlns:ds="http://schemas.openxmlformats.org/officeDocument/2006/customXml" ds:itemID="{61383E56-2FE5-48AD-B1AB-CA7984A1C612}">
+<ds:datastoreItem xmlns:ds="http://schemas.openxmlformats.org/officeDocument/2006/customXml" ds:itemID="{EC620B0F-83E4-46C0-9DA4-BA22C4DD396F}">
   <ds:schemaRefs>
     <ds:schemaRef ds:uri="http://schemas.openxmlformats.org/officeDocument/2006/bibliography"/>
   </ds:schemaRefs>

</xml_diff>